<commit_message>
Faltan 2 y 6
</commit_message>
<xml_diff>
--- a/INFORME.docx
+++ b/INFORME.docx
@@ -14,8 +14,6 @@
           <w:lang w:val="es-ES"/>
         </w:rPr>
       </w:pPr>
-      <w:bookmarkStart w:id="0" w:name="_GoBack"/>
-      <w:bookmarkEnd w:id="0"/>
       <w:r>
         <w:rPr>
           <w:rFonts w:ascii="Arial" w:hAnsi="Arial" w:cs="Arial"/>
@@ -414,9 +412,45 @@
     <w:p>
       <w:pPr>
         <w:pStyle w:val="Prrafodelista"/>
+        <w:jc w:val="both"/>
+        <w:rPr>
+          <w:rFonts w:ascii="Arial" w:hAnsi="Arial" w:cs="Arial"/>
+          <w:b/>
+          <w:sz w:val="24"/>
+          <w:szCs w:val="24"/>
+          <w:lang w:val="es-ES"/>
+        </w:rPr>
+      </w:pPr>
+      <w:r>
+        <w:rPr>
+          <w:rFonts w:ascii="Arial" w:hAnsi="Arial" w:cs="Arial"/>
+          <w:b/>
+          <w:sz w:val="24"/>
+          <w:szCs w:val="24"/>
+          <w:lang w:val="es-ES"/>
+        </w:rPr>
+        <w:t>Metodos de encriptacion</w:t>
+      </w:r>
+    </w:p>
+    <w:p>
+      <w:pPr>
+        <w:pStyle w:val="Prrafodelista"/>
+        <w:jc w:val="both"/>
+        <w:rPr>
+          <w:rFonts w:ascii="Arial" w:hAnsi="Arial" w:cs="Arial"/>
+          <w:b/>
+          <w:sz w:val="24"/>
+          <w:szCs w:val="24"/>
+          <w:lang w:val="es-ES"/>
+        </w:rPr>
+      </w:pPr>
+    </w:p>
+    <w:p>
+      <w:pPr>
+        <w:pStyle w:val="Prrafodelista"/>
         <w:numPr>
           <w:ilvl w:val="0"/>
-          <w:numId w:val="1"/>
+          <w:numId w:val="2"/>
         </w:numPr>
         <w:jc w:val="both"/>
         <w:rPr>
@@ -427,16 +461,8 @@
           <w:lang w:val="es-ES"/>
         </w:rPr>
       </w:pPr>
-      <w:r>
-        <w:rPr>
-          <w:rFonts w:ascii="Arial" w:hAnsi="Arial" w:cs="Arial"/>
-          <w:b/>
-          <w:sz w:val="24"/>
-          <w:szCs w:val="24"/>
-          <w:lang w:val="es-ES"/>
-        </w:rPr>
-        <w:t>Metodos de encriptacion</w:t>
-      </w:r>
+      <w:bookmarkStart w:id="0" w:name="_GoBack"/>
+      <w:bookmarkEnd w:id="0"/>
     </w:p>
     <w:p>
       <w:pPr>
@@ -630,8 +656,100 @@
       </w:pPr>
     </w:lvl>
   </w:abstractNum>
+  <w:abstractNum w:abstractNumId="1" w15:restartNumberingAfterBreak="0">
+    <w:nsid w:val="2FC13F4E"/>
+    <w:multiLevelType w:val="hybridMultilevel"/>
+    <w:tmpl w:val="E2F8D84A"/>
+    <w:lvl w:ilvl="0" w:tplc="084A3E42">
+      <w:start w:val="1"/>
+      <w:numFmt w:val="decimal"/>
+      <w:lvlText w:val="%1."/>
+      <w:lvlJc w:val="left"/>
+      <w:pPr>
+        <w:ind w:left="1080" w:hanging="360"/>
+      </w:pPr>
+      <w:rPr>
+        <w:rFonts w:hint="default"/>
+      </w:rPr>
+    </w:lvl>
+    <w:lvl w:ilvl="1" w:tplc="080A0019" w:tentative="1">
+      <w:start w:val="1"/>
+      <w:numFmt w:val="lowerLetter"/>
+      <w:lvlText w:val="%2."/>
+      <w:lvlJc w:val="left"/>
+      <w:pPr>
+        <w:ind w:left="1800" w:hanging="360"/>
+      </w:pPr>
+    </w:lvl>
+    <w:lvl w:ilvl="2" w:tplc="080A001B" w:tentative="1">
+      <w:start w:val="1"/>
+      <w:numFmt w:val="lowerRoman"/>
+      <w:lvlText w:val="%3."/>
+      <w:lvlJc w:val="right"/>
+      <w:pPr>
+        <w:ind w:left="2520" w:hanging="180"/>
+      </w:pPr>
+    </w:lvl>
+    <w:lvl w:ilvl="3" w:tplc="080A000F" w:tentative="1">
+      <w:start w:val="1"/>
+      <w:numFmt w:val="decimal"/>
+      <w:lvlText w:val="%4."/>
+      <w:lvlJc w:val="left"/>
+      <w:pPr>
+        <w:ind w:left="3240" w:hanging="360"/>
+      </w:pPr>
+    </w:lvl>
+    <w:lvl w:ilvl="4" w:tplc="080A0019" w:tentative="1">
+      <w:start w:val="1"/>
+      <w:numFmt w:val="lowerLetter"/>
+      <w:lvlText w:val="%5."/>
+      <w:lvlJc w:val="left"/>
+      <w:pPr>
+        <w:ind w:left="3960" w:hanging="360"/>
+      </w:pPr>
+    </w:lvl>
+    <w:lvl w:ilvl="5" w:tplc="080A001B" w:tentative="1">
+      <w:start w:val="1"/>
+      <w:numFmt w:val="lowerRoman"/>
+      <w:lvlText w:val="%6."/>
+      <w:lvlJc w:val="right"/>
+      <w:pPr>
+        <w:ind w:left="4680" w:hanging="180"/>
+      </w:pPr>
+    </w:lvl>
+    <w:lvl w:ilvl="6" w:tplc="080A000F" w:tentative="1">
+      <w:start w:val="1"/>
+      <w:numFmt w:val="decimal"/>
+      <w:lvlText w:val="%7."/>
+      <w:lvlJc w:val="left"/>
+      <w:pPr>
+        <w:ind w:left="5400" w:hanging="360"/>
+      </w:pPr>
+    </w:lvl>
+    <w:lvl w:ilvl="7" w:tplc="080A0019" w:tentative="1">
+      <w:start w:val="1"/>
+      <w:numFmt w:val="lowerLetter"/>
+      <w:lvlText w:val="%8."/>
+      <w:lvlJc w:val="left"/>
+      <w:pPr>
+        <w:ind w:left="6120" w:hanging="360"/>
+      </w:pPr>
+    </w:lvl>
+    <w:lvl w:ilvl="8" w:tplc="080A001B" w:tentative="1">
+      <w:start w:val="1"/>
+      <w:numFmt w:val="lowerRoman"/>
+      <w:lvlText w:val="%9."/>
+      <w:lvlJc w:val="right"/>
+      <w:pPr>
+        <w:ind w:left="6840" w:hanging="180"/>
+      </w:pPr>
+    </w:lvl>
+  </w:abstractNum>
   <w:num w:numId="1">
     <w:abstractNumId w:val="0"/>
+  </w:num>
+  <w:num w:numId="2">
+    <w:abstractNumId w:val="1"/>
   </w:num>
 </w:numbering>
 </file>

</xml_diff>